<commit_message>
uploaded revised SRS doc
</commit_message>
<xml_diff>
--- a/documents/SRS_LeafDiskAnalyzer.docx
+++ b/documents/SRS_LeafDiskAnalyzer.docx
@@ -30,15 +30,12 @@
                 <w:szCs w:val="24"/>
               </w:rPr>
             </w:pPr>
-            <w:bookmarkStart w:id="0" w:name="_GoBack"/>
-            <w:bookmarkEnd w:id="0"/>
             <w:r>
               <w:rPr>
                 <w:b/>
-                <w:color w:val="7030A0"/>
                 <w:szCs w:val="24"/>
               </w:rPr>
-              <w:t>Title of the Project</w:t>
+              <w:t>Leaf Disk Analyzer</w:t>
             </w:r>
           </w:p>
         </w:tc>
@@ -215,8 +212,40 @@
               <w:rPr>
                 <w:szCs w:val="24"/>
               </w:rPr>
-              <w:t>: mm-dd-yyyy</w:t>
+              <w:t xml:space="preserve">: </w:t>
             </w:r>
+            <w:r>
+              <w:rPr>
+                <w:szCs w:val="24"/>
+              </w:rPr>
+              <w:t>02</w:t>
+            </w:r>
+            <w:r>
+              <w:rPr>
+                <w:szCs w:val="24"/>
+              </w:rPr>
+              <w:t>-</w:t>
+            </w:r>
+            <w:r>
+              <w:rPr>
+                <w:szCs w:val="24"/>
+              </w:rPr>
+              <w:t>04</w:t>
+            </w:r>
+            <w:r>
+              <w:rPr>
+                <w:szCs w:val="24"/>
+              </w:rPr>
+              <w:t>-</w:t>
+            </w:r>
+            <w:r>
+              <w:rPr>
+                <w:szCs w:val="24"/>
+              </w:rPr>
+              <w:t>2019</w:t>
+            </w:r>
+            <w:bookmarkStart w:id="0" w:name="_GoBack"/>
+            <w:bookmarkEnd w:id="0"/>
           </w:p>
         </w:tc>
       </w:tr>
@@ -4021,7 +4050,7 @@
 </file>
 
 <file path=customXml/itemProps1.xml><?xml version="1.0" encoding="utf-8"?>
-<ds:datastoreItem xmlns:ds="http://schemas.openxmlformats.org/officeDocument/2006/customXml" ds:itemID="{B9A1ED6E-6770-4AA2-B08F-894F967FDAF6}">
+<ds:datastoreItem xmlns:ds="http://schemas.openxmlformats.org/officeDocument/2006/customXml" ds:itemID="{DB36AA00-4F5F-4AB1-BD05-726093094EB4}">
   <ds:schemaRefs>
     <ds:schemaRef ds:uri="http://schemas.openxmlformats.org/officeDocument/2006/bibliography"/>
   </ds:schemaRefs>

</xml_diff>